<commit_message>
homework 2 using base r and questions for jessica in notes section
</commit_message>
<xml_diff>
--- a/hw_2/R_Assignment2.docx
+++ b/hw_2/R_Assignment2.docx
@@ -426,6 +426,14 @@
           <w:b/>
           <w:bCs/>
         </w:rPr>
+        <w:t>3</w:t>
+      </w:r>
+      <w:r>
+        <w:rPr>
+          <w:rFonts w:ascii="Segoe UI Semilight" w:hAnsi="Segoe UI Semilight" w:cs="Segoe UI Semilight"/>
+          <w:b/>
+          <w:bCs/>
+        </w:rPr>
         <w:t>2</w:t>
       </w:r>
       <w:r>
@@ -1750,12 +1758,14 @@
           <w:rFonts w:ascii="Segoe UI Semilight" w:hAnsi="Segoe UI Semilight" w:cs="Segoe UI Semilight"/>
           <w:b/>
           <w:sz w:val="22"/>
-        </w:rPr>
-      </w:pPr>
-      <w:r>
-        <w:rPr>
-          <w:rFonts w:ascii="Segoe UI Semilight" w:hAnsi="Segoe UI Semilight" w:cs="Segoe UI Semilight"/>
-          <w:bCs/>
+          <w:highlight w:val="yellow"/>
+        </w:rPr>
+      </w:pPr>
+      <w:r>
+        <w:rPr>
+          <w:rFonts w:ascii="Segoe UI Semilight" w:hAnsi="Segoe UI Semilight" w:cs="Segoe UI Semilight"/>
+          <w:bCs/>
+          <w:highlight w:val="yellow"/>
         </w:rPr>
         <w:t xml:space="preserve">Determine if there are any delivery dates which precede enrollment. </w:t>
       </w:r>
@@ -1763,6 +1773,7 @@
         <w:rPr>
           <w:rFonts w:ascii="Segoe UI Semilight" w:hAnsi="Segoe UI Semilight" w:cs="Segoe UI Semilight"/>
           <w:bCs/>
+          <w:highlight w:val="yellow"/>
           <w:u w:val="single"/>
         </w:rPr>
         <w:t>If so, at which clinic was the subject who had date problems enrolled?</w:t>
@@ -1771,6 +1782,7 @@
         <w:rPr>
           <w:rFonts w:ascii="Segoe UI Semilight" w:hAnsi="Segoe UI Semilight" w:cs="Segoe UI Semilight"/>
           <w:bCs/>
+          <w:highlight w:val="yellow"/>
         </w:rPr>
         <w:t xml:space="preserve"> </w:t>
       </w:r>
@@ -1779,6 +1791,7 @@
           <w:rFonts w:ascii="Segoe UI Semilight" w:hAnsi="Segoe UI Semilight" w:cs="Segoe UI Semilight"/>
           <w:b/>
           <w:bCs/>
+          <w:highlight w:val="yellow"/>
         </w:rPr>
         <w:t>(</w:t>
       </w:r>
@@ -1787,6 +1800,7 @@
           <w:rFonts w:ascii="Segoe UI Semilight" w:hAnsi="Segoe UI Semilight" w:cs="Segoe UI Semilight"/>
           <w:b/>
           <w:bCs/>
+          <w:highlight w:val="yellow"/>
         </w:rPr>
         <w:t>2</w:t>
       </w:r>
@@ -1795,6 +1809,7 @@
           <w:rFonts w:ascii="Segoe UI Semilight" w:hAnsi="Segoe UI Semilight" w:cs="Segoe UI Semilight"/>
           <w:b/>
           <w:bCs/>
+          <w:highlight w:val="yellow"/>
         </w:rPr>
         <w:t xml:space="preserve"> point</w:t>
       </w:r>
@@ -1803,6 +1818,7 @@
           <w:rFonts w:ascii="Segoe UI Semilight" w:hAnsi="Segoe UI Semilight" w:cs="Segoe UI Semilight"/>
           <w:b/>
           <w:bCs/>
+          <w:highlight w:val="yellow"/>
         </w:rPr>
         <w:t>s</w:t>
       </w:r>
@@ -1811,6 +1827,7 @@
           <w:rFonts w:ascii="Segoe UI Semilight" w:hAnsi="Segoe UI Semilight" w:cs="Segoe UI Semilight"/>
           <w:b/>
           <w:bCs/>
+          <w:highlight w:val="yellow"/>
         </w:rPr>
         <w:t>)</w:t>
       </w:r>
@@ -1827,30 +1844,35 @@
           <w:rFonts w:ascii="Segoe UI Semilight" w:hAnsi="Segoe UI Semilight" w:cs="Segoe UI Semilight"/>
           <w:b/>
           <w:sz w:val="22"/>
-        </w:rPr>
-      </w:pPr>
-      <w:r>
-        <w:rPr>
-          <w:rFonts w:ascii="Segoe UI Semilight" w:hAnsi="Segoe UI Semilight" w:cs="Segoe UI Semilight"/>
-          <w:bCs/>
+          <w:highlight w:val="yellow"/>
+        </w:rPr>
+      </w:pPr>
+      <w:r>
+        <w:rPr>
+          <w:rFonts w:ascii="Segoe UI Semilight" w:hAnsi="Segoe UI Semilight" w:cs="Segoe UI Semilight"/>
+          <w:bCs/>
+          <w:highlight w:val="yellow"/>
         </w:rPr>
         <w:t>S</w:t>
       </w:r>
       <w:r>
         <w:rPr>
           <w:rFonts w:ascii="Segoe UI Semilight" w:hAnsi="Segoe UI Semilight" w:cs="Segoe UI Semilight"/>
+          <w:highlight w:val="yellow"/>
         </w:rPr>
         <w:t>et any implausible number of days between enrollment and delivery to</w:t>
       </w:r>
       <w:r>
         <w:rPr>
           <w:rFonts w:ascii="Segoe UI Semilight" w:hAnsi="Segoe UI Semilight" w:cs="Segoe UI Semilight"/>
+          <w:highlight w:val="yellow"/>
         </w:rPr>
         <w:t xml:space="preserve"> missing in your</w:t>
       </w:r>
       <w:r>
         <w:rPr>
           <w:rFonts w:ascii="Segoe UI Semilight" w:hAnsi="Segoe UI Semilight" w:cs="Segoe UI Semilight"/>
+          <w:highlight w:val="yellow"/>
         </w:rPr>
         <w:t xml:space="preserve"> dataset.</w:t>
       </w:r>
@@ -1859,22 +1881,16 @@
           <w:rFonts w:ascii="Segoe UI Semilight" w:hAnsi="Segoe UI Semilight" w:cs="Segoe UI Semilight"/>
           <w:b/>
           <w:bCs/>
-        </w:rPr>
-        <w:t xml:space="preserve"> </w:t>
-      </w:r>
-      <w:r>
-        <w:rPr>
-          <w:rFonts w:ascii="Segoe UI Semilight" w:hAnsi="Segoe UI Semilight" w:cs="Segoe UI Semilight"/>
-          <w:b/>
-          <w:bCs/>
-        </w:rPr>
-        <w:t>(</w:t>
-      </w:r>
-      <w:r>
-        <w:rPr>
-          <w:rFonts w:ascii="Segoe UI Semilight" w:hAnsi="Segoe UI Semilight" w:cs="Segoe UI Semilight"/>
-          <w:b/>
-          <w:bCs/>
+          <w:highlight w:val="yellow"/>
+        </w:rPr>
+        <w:t xml:space="preserve"> (</w:t>
+      </w:r>
+      <w:r>
+        <w:rPr>
+          <w:rFonts w:ascii="Segoe UI Semilight" w:hAnsi="Segoe UI Semilight" w:cs="Segoe UI Semilight"/>
+          <w:b/>
+          <w:bCs/>
+          <w:highlight w:val="yellow"/>
         </w:rPr>
         <w:t>2</w:t>
       </w:r>
@@ -1883,6 +1899,7 @@
           <w:rFonts w:ascii="Segoe UI Semilight" w:hAnsi="Segoe UI Semilight" w:cs="Segoe UI Semilight"/>
           <w:b/>
           <w:bCs/>
+          <w:highlight w:val="yellow"/>
         </w:rPr>
         <w:t xml:space="preserve"> point</w:t>
       </w:r>
@@ -1891,6 +1908,7 @@
           <w:rFonts w:ascii="Segoe UI Semilight" w:hAnsi="Segoe UI Semilight" w:cs="Segoe UI Semilight"/>
           <w:b/>
           <w:bCs/>
+          <w:highlight w:val="yellow"/>
         </w:rPr>
         <w:t>s</w:t>
       </w:r>
@@ -1899,6 +1917,7 @@
           <w:rFonts w:ascii="Segoe UI Semilight" w:hAnsi="Segoe UI Semilight" w:cs="Segoe UI Semilight"/>
           <w:b/>
           <w:bCs/>
+          <w:highlight w:val="yellow"/>
         </w:rPr>
         <w:t>)</w:t>
       </w:r>
@@ -2152,12 +2171,14 @@
           <w:rFonts w:ascii="Segoe UI Semilight" w:hAnsi="Segoe UI Semilight" w:cs="Segoe UI Semilight"/>
           <w:bCs/>
           <w:sz w:val="22"/>
-        </w:rPr>
-      </w:pPr>
-      <w:r>
-        <w:rPr>
-          <w:rFonts w:ascii="Segoe UI Semilight" w:hAnsi="Segoe UI Semilight" w:cs="Segoe UI Semilight"/>
-          <w:bCs/>
+          <w:highlight w:val="yellow"/>
+        </w:rPr>
+      </w:pPr>
+      <w:r>
+        <w:rPr>
+          <w:rFonts w:ascii="Segoe UI Semilight" w:hAnsi="Segoe UI Semilight" w:cs="Segoe UI Semilight"/>
+          <w:bCs/>
+          <w:highlight w:val="yellow"/>
         </w:rPr>
         <w:t xml:space="preserve">Save this dataset as </w:t>
       </w:r>
@@ -2165,6 +2186,7 @@
         <w:rPr>
           <w:rFonts w:ascii="Consolas" w:hAnsi="Consolas" w:cs="Segoe UI Semilight"/>
           <w:bCs/>
+          <w:highlight w:val="yellow"/>
         </w:rPr>
         <w:t>vipclsClean.</w:t>
       </w:r>
@@ -2172,6 +2194,7 @@
         <w:rPr>
           <w:rFonts w:ascii="Consolas" w:hAnsi="Consolas" w:cs="Segoe UI Semilight"/>
           <w:bCs/>
+          <w:highlight w:val="yellow"/>
         </w:rPr>
         <w:t>csv</w:t>
       </w:r>
@@ -2179,6 +2202,7 @@
         <w:rPr>
           <w:rFonts w:ascii="Segoe UI Semilight" w:hAnsi="Segoe UI Semilight" w:cs="Segoe UI Semilight"/>
           <w:bCs/>
+          <w:highlight w:val="yellow"/>
         </w:rPr>
         <w:t xml:space="preserve"> (we’ll be working </w:t>
       </w:r>
@@ -2186,6 +2210,7 @@
         <w:rPr>
           <w:rFonts w:ascii="Segoe UI Semilight" w:hAnsi="Segoe UI Semilight" w:cs="Segoe UI Semilight"/>
           <w:bCs/>
+          <w:highlight w:val="yellow"/>
         </w:rPr>
         <w:t>from</w:t>
       </w:r>
@@ -2193,6 +2218,7 @@
         <w:rPr>
           <w:rFonts w:ascii="Segoe UI Semilight" w:hAnsi="Segoe UI Semilight" w:cs="Segoe UI Semilight"/>
           <w:bCs/>
+          <w:highlight w:val="yellow"/>
         </w:rPr>
         <w:t xml:space="preserve"> this clean dataset in future homework assignments.)</w:t>
       </w:r>
@@ -2201,22 +2227,16 @@
           <w:rFonts w:ascii="Segoe UI Semilight" w:hAnsi="Segoe UI Semilight" w:cs="Segoe UI Semilight"/>
           <w:b/>
           <w:bCs/>
-        </w:rPr>
-        <w:t xml:space="preserve"> </w:t>
-      </w:r>
-      <w:r>
-        <w:rPr>
-          <w:rFonts w:ascii="Segoe UI Semilight" w:hAnsi="Segoe UI Semilight" w:cs="Segoe UI Semilight"/>
-          <w:b/>
-          <w:bCs/>
-        </w:rPr>
-        <w:t>(</w:t>
-      </w:r>
-      <w:r>
-        <w:rPr>
-          <w:rFonts w:ascii="Segoe UI Semilight" w:hAnsi="Segoe UI Semilight" w:cs="Segoe UI Semilight"/>
-          <w:b/>
-          <w:bCs/>
+          <w:highlight w:val="yellow"/>
+        </w:rPr>
+        <w:t xml:space="preserve"> (</w:t>
+      </w:r>
+      <w:r>
+        <w:rPr>
+          <w:rFonts w:ascii="Segoe UI Semilight" w:hAnsi="Segoe UI Semilight" w:cs="Segoe UI Semilight"/>
+          <w:b/>
+          <w:bCs/>
+          <w:highlight w:val="yellow"/>
         </w:rPr>
         <w:t>2</w:t>
       </w:r>
@@ -2225,6 +2245,7 @@
           <w:rFonts w:ascii="Segoe UI Semilight" w:hAnsi="Segoe UI Semilight" w:cs="Segoe UI Semilight"/>
           <w:b/>
           <w:bCs/>
+          <w:highlight w:val="yellow"/>
         </w:rPr>
         <w:t xml:space="preserve"> point</w:t>
       </w:r>
@@ -2233,6 +2254,7 @@
           <w:rFonts w:ascii="Segoe UI Semilight" w:hAnsi="Segoe UI Semilight" w:cs="Segoe UI Semilight"/>
           <w:b/>
           <w:bCs/>
+          <w:highlight w:val="yellow"/>
         </w:rPr>
         <w:t>s</w:t>
       </w:r>
@@ -2241,6 +2263,7 @@
           <w:rFonts w:ascii="Segoe UI Semilight" w:hAnsi="Segoe UI Semilight" w:cs="Segoe UI Semilight"/>
           <w:b/>
           <w:bCs/>
+          <w:highlight w:val="yellow"/>
         </w:rPr>
         <w:t>)</w:t>
       </w:r>
@@ -2715,6 +2738,7 @@
     <w:lsdException w:name="HTML Sample" w:semiHidden="1" w:unhideWhenUsed="1"/>
     <w:lsdException w:name="HTML Typewriter" w:semiHidden="1" w:unhideWhenUsed="1"/>
     <w:lsdException w:name="HTML Variable" w:semiHidden="1" w:unhideWhenUsed="1"/>
+    <w:lsdException w:name="Normal Table" w:semiHidden="1" w:unhideWhenUsed="1"/>
     <w:lsdException w:name="annotation subject" w:semiHidden="1" w:unhideWhenUsed="1"/>
     <w:lsdException w:name="No List" w:semiHidden="1" w:unhideWhenUsed="1"/>
     <w:lsdException w:name="Outline List 1" w:semiHidden="1" w:unhideWhenUsed="1"/>
@@ -2757,8 +2781,11 @@
     <w:lsdException w:name="Table Contemporary" w:semiHidden="1" w:unhideWhenUsed="1"/>
     <w:lsdException w:name="Table Elegant" w:semiHidden="1" w:unhideWhenUsed="1"/>
     <w:lsdException w:name="Table Professional" w:semiHidden="1" w:unhideWhenUsed="1"/>
+    <w:lsdException w:name="Table Subtle 1" w:semiHidden="1" w:unhideWhenUsed="1"/>
     <w:lsdException w:name="Table Subtle 2" w:semiHidden="1" w:unhideWhenUsed="1"/>
     <w:lsdException w:name="Table Web 1" w:semiHidden="1" w:unhideWhenUsed="1"/>
+    <w:lsdException w:name="Table Web 2" w:semiHidden="1" w:unhideWhenUsed="1"/>
+    <w:lsdException w:name="Table Web 3" w:semiHidden="1" w:unhideWhenUsed="1"/>
     <w:lsdException w:name="Balloon Text" w:semiHidden="1" w:unhideWhenUsed="1"/>
     <w:lsdException w:name="Table Grid" w:uiPriority="39"/>
     <w:lsdException w:name="Table Theme" w:semiHidden="1" w:unhideWhenUsed="1"/>

</xml_diff>